<commit_message>
corrected matric no wrongly placed
</commit_message>
<xml_diff>
--- a/[W15-2c][V0.5] UserGuide.docx
+++ b/[W15-2c][V0.5] UserGuide.docx
@@ -957,8 +957,6 @@
               </w:rPr>
               <w:t>User Interface</w:t>
             </w:r>
-            <w:bookmarkStart w:id="1" w:name="_GoBack"/>
-            <w:bookmarkEnd w:id="1"/>
             <w:r>
               <w:rPr>
                 <w:noProof/>
@@ -2717,160 +2715,160 @@
       <w:pPr>
         <w:pStyle w:val="Heading1"/>
       </w:pPr>
-      <w:bookmarkStart w:id="2" w:name="h.g7i694ao1nq2" w:colFirst="0" w:colLast="0"/>
-      <w:bookmarkStart w:id="3" w:name="_Toc385214150"/>
+      <w:bookmarkStart w:id="1" w:name="h.g7i694ao1nq2" w:colFirst="0" w:colLast="0"/>
+      <w:bookmarkStart w:id="2" w:name="_Toc385214150"/>
+      <w:bookmarkEnd w:id="1"/>
+      <w:r>
+        <w:t>An Introduction</w:t>
+      </w:r>
       <w:bookmarkEnd w:id="2"/>
       <w:r>
-        <w:t>An Introduction</w:t>
-      </w:r>
+        <w:t xml:space="preserve"> </w:t>
+      </w:r>
+    </w:p>
+    <w:p>
+      <w:pPr>
+        <w:pStyle w:val="Style1"/>
+        <w:jc w:val="both"/>
+        <w:rPr>
+          <w:sz w:val="36"/>
+        </w:rPr>
+      </w:pPr>
+      <w:bookmarkStart w:id="3" w:name="h.wd1h59p9rmgn" w:colFirst="0" w:colLast="0"/>
       <w:bookmarkEnd w:id="3"/>
       <w:r>
+        <w:rPr>
+          <w:sz w:val="36"/>
+        </w:rPr>
+        <w:t>Your new personal assistant is here to save the day.</w:t>
+      </w:r>
+    </w:p>
+    <w:p>
+      <w:pPr>
+        <w:jc w:val="both"/>
+      </w:pPr>
+      <w:r>
+        <w:rPr>
+          <w:i/>
+        </w:rPr>
+        <w:t>Tasuke</w:t>
+      </w:r>
+      <w:r>
+        <w:t xml:space="preserve"> is Japanese for “assistance”, which defines the objective of this program.</w:t>
+      </w:r>
+    </w:p>
+    <w:p>
+      <w:pPr>
+        <w:jc w:val="both"/>
+      </w:pPr>
+      <w:r>
+        <w:t xml:space="preserve">Tasuke combines the appeals of an elegant user interface with a powerful command interpretation engine to form a flexible task scheduler. Tasuke is designed to be as unobtrusive as possible - it folds itself away neatly into the system tray when not in use and can be quickly called to attention with a simple key combination. It is also easy to use - you will never feel lost with the help of our tooltips, </w:t>
+      </w:r>
+      <w:proofErr w:type="spellStart"/>
+      <w:r>
+        <w:t>color</w:t>
+      </w:r>
+      <w:proofErr w:type="spellEnd"/>
+      <w:r>
+        <w:t xml:space="preserve"> highlighting and tutorials. It is personalized - the features and look of Tasuke are all customizable!</w:t>
+      </w:r>
+    </w:p>
+    <w:p/>
+    <w:p>
+      <w:pPr>
+        <w:pStyle w:val="Heading2"/>
+      </w:pPr>
+      <w:bookmarkStart w:id="4" w:name="h.grzf7jho74o" w:colFirst="0" w:colLast="0"/>
+      <w:bookmarkEnd w:id="4"/>
+      <w:r>
         <w:t xml:space="preserve"> </w:t>
       </w:r>
-    </w:p>
-    <w:p>
-      <w:pPr>
-        <w:pStyle w:val="Style1"/>
-        <w:jc w:val="both"/>
-        <w:rPr>
-          <w:sz w:val="36"/>
-        </w:rPr>
-      </w:pPr>
-      <w:bookmarkStart w:id="4" w:name="h.wd1h59p9rmgn" w:colFirst="0" w:colLast="0"/>
-      <w:bookmarkEnd w:id="4"/>
-      <w:r>
-        <w:rPr>
-          <w:sz w:val="36"/>
-        </w:rPr>
-        <w:t>Your new personal assistant is here to save the day.</w:t>
-      </w:r>
-    </w:p>
-    <w:p>
-      <w:pPr>
-        <w:jc w:val="both"/>
-      </w:pPr>
-      <w:r>
-        <w:rPr>
-          <w:i/>
-        </w:rPr>
-        <w:t>Tasuke</w:t>
-      </w:r>
-      <w:r>
-        <w:t xml:space="preserve"> is Japanese for “assistance”, which defines the objective of this program.</w:t>
-      </w:r>
-    </w:p>
-    <w:p>
-      <w:pPr>
-        <w:jc w:val="both"/>
-      </w:pPr>
-      <w:r>
-        <w:t xml:space="preserve">Tasuke combines the appeals of an elegant user interface with a powerful command interpretation engine to form a flexible task scheduler. Tasuke is designed to be as unobtrusive as possible - it folds itself away neatly into the system tray when not in use and can be quickly called to attention with a simple key combination. It is also easy to use - you will never feel lost with the help of our tooltips, </w:t>
-      </w:r>
+      <w:r>
+        <w:tab/>
+      </w:r>
+      <w:bookmarkStart w:id="5" w:name="_Toc385214151"/>
+      <w:r>
+        <w:t>System Requirements</w:t>
+      </w:r>
+      <w:bookmarkEnd w:id="5"/>
+    </w:p>
+    <w:p>
+      <w:pPr>
+        <w:widowControl w:val="0"/>
+        <w:jc w:val="both"/>
+      </w:pPr>
+      <w:r>
+        <w:t>You should be running Windows Vista and above, with at least a Pentium III processor, at least 512MB of RAM and approximately 20MB of free space.</w:t>
+      </w:r>
+    </w:p>
+    <w:p>
+      <w:pPr>
+        <w:widowControl w:val="0"/>
+      </w:pPr>
+    </w:p>
+    <w:p>
+      <w:pPr>
+        <w:pStyle w:val="Heading2"/>
+      </w:pPr>
+      <w:bookmarkStart w:id="6" w:name="h.d1jifch399hi" w:colFirst="0" w:colLast="0"/>
+      <w:bookmarkEnd w:id="6"/>
+      <w:r>
+        <w:t xml:space="preserve"> </w:t>
+      </w:r>
+      <w:r>
+        <w:tab/>
+      </w:r>
+      <w:bookmarkStart w:id="7" w:name="_Toc385214152"/>
+      <w:r>
+        <w:t>Your first run</w:t>
+      </w:r>
+      <w:bookmarkEnd w:id="7"/>
+    </w:p>
+    <w:p>
+      <w:pPr>
+        <w:widowControl w:val="0"/>
+        <w:jc w:val="both"/>
+      </w:pPr>
+      <w:r>
+        <w:t xml:space="preserve">Upon running Tasuke for the first time, the </w:t>
+      </w:r>
+      <w:r>
+        <w:rPr>
+          <w:b/>
+        </w:rPr>
+        <w:t xml:space="preserve">slideshow tutorial </w:t>
+      </w:r>
+      <w:r>
+        <w:t>will be shown. From it, you can learn how to navigate Tasuke and familiarize yourself Tasuke’s command formats.</w:t>
+      </w:r>
+    </w:p>
+    <w:p>
+      <w:pPr>
+        <w:widowControl w:val="0"/>
+      </w:pPr>
+    </w:p>
+    <w:p>
+      <w:pPr>
+        <w:pStyle w:val="Heading2"/>
+      </w:pPr>
+      <w:bookmarkStart w:id="8" w:name="h.5bvb20xbv4eq" w:colFirst="0" w:colLast="0"/>
+      <w:bookmarkEnd w:id="8"/>
+      <w:r>
+        <w:t xml:space="preserve"> </w:t>
+      </w:r>
+      <w:r>
+        <w:tab/>
+      </w:r>
+      <w:bookmarkStart w:id="9" w:name="_Toc385214153"/>
       <w:proofErr w:type="spellStart"/>
       <w:r>
-        <w:t>color</w:t>
+        <w:t>Startup</w:t>
       </w:r>
       <w:proofErr w:type="spellEnd"/>
       <w:r>
-        <w:t xml:space="preserve"> highlighting and tutorials. It is personalized - the features and look of Tasuke are all customizable!</w:t>
-      </w:r>
-    </w:p>
-    <w:p/>
-    <w:p>
-      <w:pPr>
-        <w:pStyle w:val="Heading2"/>
-      </w:pPr>
-      <w:bookmarkStart w:id="5" w:name="h.grzf7jho74o" w:colFirst="0" w:colLast="0"/>
-      <w:bookmarkEnd w:id="5"/>
-      <w:r>
-        <w:t xml:space="preserve"> </w:t>
-      </w:r>
-      <w:r>
-        <w:tab/>
-      </w:r>
-      <w:bookmarkStart w:id="6" w:name="_Toc385214151"/>
-      <w:r>
-        <w:t>System Requirements</w:t>
-      </w:r>
-      <w:bookmarkEnd w:id="6"/>
-    </w:p>
-    <w:p>
-      <w:pPr>
-        <w:widowControl w:val="0"/>
-        <w:jc w:val="both"/>
-      </w:pPr>
-      <w:r>
-        <w:t>You should be running Windows Vista and above, with at least a Pentium III processor, at least 512MB of RAM and approximately 20MB of free space.</w:t>
-      </w:r>
-    </w:p>
-    <w:p>
-      <w:pPr>
-        <w:widowControl w:val="0"/>
-      </w:pPr>
-    </w:p>
-    <w:p>
-      <w:pPr>
-        <w:pStyle w:val="Heading2"/>
-      </w:pPr>
-      <w:bookmarkStart w:id="7" w:name="h.d1jifch399hi" w:colFirst="0" w:colLast="0"/>
-      <w:bookmarkEnd w:id="7"/>
-      <w:r>
-        <w:t xml:space="preserve"> </w:t>
-      </w:r>
-      <w:r>
-        <w:tab/>
-      </w:r>
-      <w:bookmarkStart w:id="8" w:name="_Toc385214152"/>
-      <w:r>
-        <w:t>Your first run</w:t>
-      </w:r>
-      <w:bookmarkEnd w:id="8"/>
-    </w:p>
-    <w:p>
-      <w:pPr>
-        <w:widowControl w:val="0"/>
-        <w:jc w:val="both"/>
-      </w:pPr>
-      <w:r>
-        <w:t xml:space="preserve">Upon running Tasuke for the first time, the </w:t>
-      </w:r>
-      <w:r>
-        <w:rPr>
-          <w:b/>
-        </w:rPr>
-        <w:t xml:space="preserve">slideshow tutorial </w:t>
-      </w:r>
-      <w:r>
-        <w:t>will be shown. From it, you can learn how to navigate Tasuke and familiarize yourself Tasuke’s command formats.</w:t>
-      </w:r>
-    </w:p>
-    <w:p>
-      <w:pPr>
-        <w:widowControl w:val="0"/>
-      </w:pPr>
-    </w:p>
-    <w:p>
-      <w:pPr>
-        <w:pStyle w:val="Heading2"/>
-      </w:pPr>
-      <w:bookmarkStart w:id="9" w:name="h.5bvb20xbv4eq" w:colFirst="0" w:colLast="0"/>
+        <w:t xml:space="preserve"> view</w:t>
+      </w:r>
       <w:bookmarkEnd w:id="9"/>
-      <w:r>
-        <w:t xml:space="preserve"> </w:t>
-      </w:r>
-      <w:r>
-        <w:tab/>
-      </w:r>
-      <w:bookmarkStart w:id="10" w:name="_Toc385214153"/>
-      <w:proofErr w:type="spellStart"/>
-      <w:r>
-        <w:t>Startup</w:t>
-      </w:r>
-      <w:proofErr w:type="spellEnd"/>
-      <w:r>
-        <w:t xml:space="preserve"> view</w:t>
-      </w:r>
-      <w:bookmarkEnd w:id="10"/>
     </w:p>
     <w:p>
       <w:pPr>
@@ -2888,8 +2886,8 @@
       <w:r>
         <w:t>When Tasuke starts up, the list of all your tasks will be shown.</w:t>
       </w:r>
-      <w:bookmarkStart w:id="11" w:name="h.ylqsjtbkvpnh" w:colFirst="0" w:colLast="0"/>
-      <w:bookmarkEnd w:id="11"/>
+      <w:bookmarkStart w:id="10" w:name="h.ylqsjtbkvpnh" w:colFirst="0" w:colLast="0"/>
+      <w:bookmarkEnd w:id="10"/>
       <w:r>
         <w:br w:type="page"/>
       </w:r>
@@ -2905,11 +2903,11 @@
       <w:r>
         <w:tab/>
       </w:r>
-      <w:bookmarkStart w:id="12" w:name="_Toc385214154"/>
+      <w:bookmarkStart w:id="11" w:name="_Toc385214154"/>
       <w:r>
         <w:t>User Interface</w:t>
       </w:r>
-      <w:bookmarkEnd w:id="12"/>
+      <w:bookmarkEnd w:id="11"/>
     </w:p>
     <w:p>
       <w:pPr>
@@ -2962,13 +2960,41 @@
         <w:pStyle w:val="Heading3"/>
         <w:jc w:val="both"/>
       </w:pPr>
-      <w:bookmarkStart w:id="13" w:name="h.tmfuiaa91adk" w:colFirst="0" w:colLast="0"/>
-      <w:bookmarkStart w:id="14" w:name="_Toc385214155"/>
+      <w:bookmarkStart w:id="12" w:name="h.tmfuiaa91adk" w:colFirst="0" w:colLast="0"/>
+      <w:bookmarkStart w:id="13" w:name="_Toc385214155"/>
+      <w:bookmarkEnd w:id="12"/>
+      <w:r>
+        <w:t>Default view</w:t>
+      </w:r>
       <w:bookmarkEnd w:id="13"/>
-      <w:r>
-        <w:t>Default view</w:t>
-      </w:r>
+    </w:p>
+    <w:p>
+      <w:pPr>
+        <w:widowControl w:val="0"/>
+        <w:jc w:val="both"/>
+      </w:pPr>
+      <w:r>
+        <w:t>Tasks are displayed by urgency. The order of the tasks displayed will be overdue tasks, tasks due today, tasks with deadlines, and lastly, tasks without deadlines.</w:t>
+      </w:r>
+    </w:p>
+    <w:p>
+      <w:pPr>
+        <w:widowControl w:val="0"/>
+        <w:jc w:val="both"/>
+      </w:pPr>
+    </w:p>
+    <w:p>
+      <w:pPr>
+        <w:pStyle w:val="Heading3"/>
+        <w:jc w:val="both"/>
+      </w:pPr>
+      <w:bookmarkStart w:id="14" w:name="h.fcknn8vopstu" w:colFirst="0" w:colLast="0"/>
+      <w:bookmarkStart w:id="15" w:name="_Toc385214156"/>
       <w:bookmarkEnd w:id="14"/>
+      <w:r>
+        <w:t>More task details</w:t>
+      </w:r>
+      <w:bookmarkEnd w:id="15"/>
     </w:p>
     <w:p>
       <w:pPr>
@@ -2976,7 +3002,7 @@
         <w:jc w:val="both"/>
       </w:pPr>
       <w:r>
-        <w:t>Tasks are displayed by urgency. The order of the tasks displayed will be overdue tasks, tasks due today, tasks with deadlines, and lastly, tasks without deadlines.</w:t>
+        <w:t>To view full details of the task, simply hover over it. A tooltip displaying the full description, dates and tags will appear.</w:t>
       </w:r>
     </w:p>
     <w:p>
@@ -2990,13 +3016,13 @@
         <w:pStyle w:val="Heading3"/>
         <w:jc w:val="both"/>
       </w:pPr>
-      <w:bookmarkStart w:id="15" w:name="h.fcknn8vopstu" w:colFirst="0" w:colLast="0"/>
-      <w:bookmarkStart w:id="16" w:name="_Toc385214156"/>
-      <w:bookmarkEnd w:id="15"/>
-      <w:r>
-        <w:t>More task details</w:t>
-      </w:r>
+      <w:bookmarkStart w:id="16" w:name="h.kflp02vsb7qv" w:colFirst="0" w:colLast="0"/>
+      <w:bookmarkStart w:id="17" w:name="_Toc385214157"/>
       <w:bookmarkEnd w:id="16"/>
+      <w:r>
+        <w:t>Entering commands</w:t>
+      </w:r>
+      <w:bookmarkEnd w:id="17"/>
     </w:p>
     <w:p>
       <w:pPr>
@@ -3004,91 +3030,63 @@
         <w:jc w:val="both"/>
       </w:pPr>
       <w:r>
-        <w:t>To view full details of the task, simply hover over it. A tooltip displaying the full description, dates and tags will appear.</w:t>
-      </w:r>
-    </w:p>
-    <w:p>
-      <w:pPr>
-        <w:widowControl w:val="0"/>
-        <w:jc w:val="both"/>
-      </w:pPr>
-    </w:p>
-    <w:p>
-      <w:pPr>
-        <w:pStyle w:val="Heading3"/>
-        <w:jc w:val="both"/>
-      </w:pPr>
-      <w:bookmarkStart w:id="17" w:name="h.kflp02vsb7qv" w:colFirst="0" w:colLast="0"/>
-      <w:bookmarkStart w:id="18" w:name="_Toc385214157"/>
-      <w:bookmarkEnd w:id="17"/>
-      <w:r>
-        <w:t>Entering commands</w:t>
-      </w:r>
+        <w:t>When you enter commands, the tooltip guide will guide you through the format. Your keywords and spelling errors will also be highlighted. You will never enter the wrong command again!</w:t>
+      </w:r>
+      <w:bookmarkStart w:id="18" w:name="h.1deq2d7xyiih" w:colFirst="0" w:colLast="0"/>
       <w:bookmarkEnd w:id="18"/>
     </w:p>
     <w:p>
-      <w:pPr>
-        <w:widowControl w:val="0"/>
-        <w:jc w:val="both"/>
-      </w:pPr>
-      <w:r>
-        <w:t>When you enter commands, the tooltip guide will guide you through the format. Your keywords and spelling errors will also be highlighted. You will never enter the wrong command again!</w:t>
-      </w:r>
-      <w:bookmarkStart w:id="19" w:name="h.1deq2d7xyiih" w:colFirst="0" w:colLast="0"/>
+      <w:r>
+        <w:br w:type="page"/>
+      </w:r>
+    </w:p>
+    <w:p>
+      <w:pPr>
+        <w:pStyle w:val="Heading1"/>
+      </w:pPr>
+      <w:bookmarkStart w:id="19" w:name="h.21q262nbot37" w:colFirst="0" w:colLast="0"/>
+      <w:bookmarkStart w:id="20" w:name="h.ys05elt1elq7" w:colFirst="0" w:colLast="0"/>
+      <w:bookmarkStart w:id="21" w:name="_Toc385214158"/>
       <w:bookmarkEnd w:id="19"/>
-    </w:p>
-    <w:p>
-      <w:r>
-        <w:br w:type="page"/>
-      </w:r>
-    </w:p>
-    <w:p>
-      <w:pPr>
-        <w:pStyle w:val="Heading1"/>
-      </w:pPr>
-      <w:bookmarkStart w:id="20" w:name="h.21q262nbot37" w:colFirst="0" w:colLast="0"/>
-      <w:bookmarkStart w:id="21" w:name="h.ys05elt1elq7" w:colFirst="0" w:colLast="0"/>
-      <w:bookmarkStart w:id="22" w:name="_Toc385214158"/>
       <w:bookmarkEnd w:id="20"/>
-      <w:bookmarkEnd w:id="21"/>
       <w:r>
         <w:lastRenderedPageBreak/>
         <w:t>Quick Start Guide</w:t>
       </w:r>
+      <w:bookmarkEnd w:id="21"/>
+    </w:p>
+    <w:p>
+      <w:pPr>
+        <w:pStyle w:val="Heading2"/>
+      </w:pPr>
+      <w:bookmarkStart w:id="22" w:name="h.ff3c9oc5b54q" w:colFirst="0" w:colLast="0"/>
       <w:bookmarkEnd w:id="22"/>
-    </w:p>
-    <w:p>
-      <w:pPr>
-        <w:pStyle w:val="Heading2"/>
-      </w:pPr>
-      <w:bookmarkStart w:id="23" w:name="h.ff3c9oc5b54q" w:colFirst="0" w:colLast="0"/>
+      <w:r>
+        <w:t xml:space="preserve"> </w:t>
+      </w:r>
+      <w:r>
+        <w:tab/>
+      </w:r>
+      <w:bookmarkStart w:id="23" w:name="_Toc385214159"/>
+      <w:r>
+        <w:t>Navigation</w:t>
+      </w:r>
       <w:bookmarkEnd w:id="23"/>
-      <w:r>
-        <w:t xml:space="preserve"> </w:t>
-      </w:r>
+    </w:p>
+    <w:p>
+      <w:pPr>
+        <w:pStyle w:val="Heading3"/>
+      </w:pPr>
+      <w:bookmarkStart w:id="24" w:name="h.34g4qcems221" w:colFirst="0" w:colLast="0"/>
+      <w:bookmarkEnd w:id="24"/>
       <w:r>
         <w:tab/>
       </w:r>
-      <w:bookmarkStart w:id="24" w:name="_Toc385214159"/>
-      <w:r>
-        <w:t>Navigation</w:t>
-      </w:r>
-      <w:bookmarkEnd w:id="24"/>
-    </w:p>
-    <w:p>
-      <w:pPr>
-        <w:pStyle w:val="Heading3"/>
-      </w:pPr>
-      <w:bookmarkStart w:id="25" w:name="h.34g4qcems221" w:colFirst="0" w:colLast="0"/>
+      <w:bookmarkStart w:id="25" w:name="_Toc385214160"/>
+      <w:r>
+        <w:t>Show command box</w:t>
+      </w:r>
       <w:bookmarkEnd w:id="25"/>
-      <w:r>
-        <w:tab/>
-      </w:r>
-      <w:bookmarkStart w:id="26" w:name="_Toc385214160"/>
-      <w:r>
-        <w:t>Show command box</w:t>
-      </w:r>
-      <w:bookmarkEnd w:id="26"/>
     </w:p>
     <w:p>
       <w:pPr>
@@ -3117,16 +3115,16 @@
         <w:pStyle w:val="Heading3"/>
         <w:jc w:val="both"/>
       </w:pPr>
-      <w:bookmarkStart w:id="27" w:name="h.a2bp3zwci3mo" w:colFirst="0" w:colLast="0"/>
+      <w:bookmarkStart w:id="26" w:name="h.a2bp3zwci3mo" w:colFirst="0" w:colLast="0"/>
+      <w:bookmarkEnd w:id="26"/>
+      <w:r>
+        <w:tab/>
+      </w:r>
+      <w:bookmarkStart w:id="27" w:name="_Toc385214161"/>
+      <w:r>
+        <w:t>Show task list window</w:t>
+      </w:r>
       <w:bookmarkEnd w:id="27"/>
-      <w:r>
-        <w:tab/>
-      </w:r>
-      <w:bookmarkStart w:id="28" w:name="_Toc385214161"/>
-      <w:r>
-        <w:t>Show task list window</w:t>
-      </w:r>
-      <w:bookmarkEnd w:id="28"/>
     </w:p>
     <w:p>
       <w:pPr>
@@ -3155,16 +3153,16 @@
         <w:pStyle w:val="Heading3"/>
         <w:jc w:val="both"/>
       </w:pPr>
-      <w:bookmarkStart w:id="29" w:name="h.psutcrm32wz6" w:colFirst="0" w:colLast="0"/>
+      <w:bookmarkStart w:id="28" w:name="h.psutcrm32wz6" w:colFirst="0" w:colLast="0"/>
+      <w:bookmarkEnd w:id="28"/>
+      <w:r>
+        <w:tab/>
+      </w:r>
+      <w:bookmarkStart w:id="29" w:name="_Toc385214162"/>
+      <w:r>
+        <w:t>Show both</w:t>
+      </w:r>
       <w:bookmarkEnd w:id="29"/>
-      <w:r>
-        <w:tab/>
-      </w:r>
-      <w:bookmarkStart w:id="30" w:name="_Toc385214162"/>
-      <w:r>
-        <w:t>Show both</w:t>
-      </w:r>
-      <w:bookmarkEnd w:id="30"/>
     </w:p>
     <w:p>
       <w:pPr>
@@ -3221,16 +3219,16 @@
         <w:pStyle w:val="Heading3"/>
         <w:jc w:val="both"/>
       </w:pPr>
-      <w:bookmarkStart w:id="31" w:name="h.2mh1ubngs7j8" w:colFirst="0" w:colLast="0"/>
+      <w:bookmarkStart w:id="30" w:name="h.2mh1ubngs7j8" w:colFirst="0" w:colLast="0"/>
+      <w:bookmarkEnd w:id="30"/>
+      <w:r>
+        <w:tab/>
+      </w:r>
+      <w:bookmarkStart w:id="31" w:name="_Toc385214163"/>
+      <w:r>
+        <w:t>Scrolling through your tasks</w:t>
+      </w:r>
       <w:bookmarkEnd w:id="31"/>
-      <w:r>
-        <w:tab/>
-      </w:r>
-      <w:bookmarkStart w:id="32" w:name="_Toc385214163"/>
-      <w:r>
-        <w:t>Scrolling through your tasks</w:t>
-      </w:r>
-      <w:bookmarkEnd w:id="32"/>
     </w:p>
     <w:p>
       <w:pPr>
@@ -3336,16 +3334,16 @@
         <w:pStyle w:val="Heading3"/>
         <w:jc w:val="both"/>
       </w:pPr>
-      <w:bookmarkStart w:id="33" w:name="h.lktpo7iirjar" w:colFirst="0" w:colLast="0"/>
+      <w:bookmarkStart w:id="32" w:name="h.lktpo7iirjar" w:colFirst="0" w:colLast="0"/>
+      <w:bookmarkEnd w:id="32"/>
+      <w:r>
+        <w:tab/>
+      </w:r>
+      <w:bookmarkStart w:id="33" w:name="_Toc385214164"/>
+      <w:r>
+        <w:t>Exit Tasuke</w:t>
+      </w:r>
       <w:bookmarkEnd w:id="33"/>
-      <w:r>
-        <w:tab/>
-      </w:r>
-      <w:bookmarkStart w:id="34" w:name="_Toc385214164"/>
-      <w:r>
-        <w:t>Exit Tasuke</w:t>
-      </w:r>
-      <w:bookmarkEnd w:id="34"/>
     </w:p>
     <w:p>
       <w:pPr>
@@ -3374,19 +3372,19 @@
       <w:pPr>
         <w:pStyle w:val="Heading2"/>
       </w:pPr>
-      <w:bookmarkStart w:id="35" w:name="h.bkclydph3xkz" w:colFirst="0" w:colLast="0"/>
+      <w:bookmarkStart w:id="34" w:name="h.bkclydph3xkz" w:colFirst="0" w:colLast="0"/>
+      <w:bookmarkEnd w:id="34"/>
+      <w:r>
+        <w:t xml:space="preserve"> </w:t>
+      </w:r>
+      <w:r>
+        <w:tab/>
+      </w:r>
+      <w:bookmarkStart w:id="35" w:name="_Toc385214165"/>
+      <w:r>
+        <w:t>The Basic Commands</w:t>
+      </w:r>
       <w:bookmarkEnd w:id="35"/>
-      <w:r>
-        <w:t xml:space="preserve"> </w:t>
-      </w:r>
-      <w:r>
-        <w:tab/>
-      </w:r>
-      <w:bookmarkStart w:id="36" w:name="_Toc385214165"/>
-      <w:r>
-        <w:t>The Basic Commands</w:t>
-      </w:r>
-      <w:bookmarkEnd w:id="36"/>
     </w:p>
     <w:tbl>
       <w:tblPr>
@@ -4279,59 +4277,59 @@
         <w:lastRenderedPageBreak/>
         <w:t xml:space="preserve"> </w:t>
       </w:r>
-      <w:bookmarkStart w:id="37" w:name="h.9az8ndxfofrq" w:colFirst="0" w:colLast="0"/>
-      <w:bookmarkStart w:id="38" w:name="h.eksxsujugmnh" w:colFirst="0" w:colLast="0"/>
-      <w:bookmarkStart w:id="39" w:name="h.5ef7s2asrswe" w:colFirst="0" w:colLast="0"/>
-      <w:bookmarkStart w:id="40" w:name="_Toc385214166"/>
+      <w:bookmarkStart w:id="36" w:name="h.9az8ndxfofrq" w:colFirst="0" w:colLast="0"/>
+      <w:bookmarkStart w:id="37" w:name="h.eksxsujugmnh" w:colFirst="0" w:colLast="0"/>
+      <w:bookmarkStart w:id="38" w:name="h.5ef7s2asrswe" w:colFirst="0" w:colLast="0"/>
+      <w:bookmarkStart w:id="39" w:name="_Toc385214166"/>
+      <w:bookmarkEnd w:id="36"/>
       <w:bookmarkEnd w:id="37"/>
       <w:bookmarkEnd w:id="38"/>
+      <w:r>
+        <w:t>Complete User Manual</w:t>
+      </w:r>
       <w:bookmarkEnd w:id="39"/>
-      <w:r>
-        <w:t>Complete User Manual</w:t>
-      </w:r>
+    </w:p>
+    <w:p>
+      <w:pPr>
+        <w:pStyle w:val="Heading2"/>
+      </w:pPr>
+      <w:bookmarkStart w:id="40" w:name="h.tc1skyszk9im" w:colFirst="0" w:colLast="0"/>
       <w:bookmarkEnd w:id="40"/>
-    </w:p>
-    <w:p>
-      <w:pPr>
-        <w:pStyle w:val="Heading2"/>
-      </w:pPr>
-      <w:bookmarkStart w:id="41" w:name="h.tc1skyszk9im" w:colFirst="0" w:colLast="0"/>
+      <w:r>
+        <w:t xml:space="preserve"> </w:t>
+      </w:r>
+      <w:r>
+        <w:tab/>
+      </w:r>
+      <w:bookmarkStart w:id="41" w:name="_Toc385214167"/>
+      <w:r>
+        <w:t>Command formats</w:t>
+      </w:r>
+      <w:r>
+        <w:t xml:space="preserve"> explanation</w:t>
+      </w:r>
       <w:bookmarkEnd w:id="41"/>
-      <w:r>
-        <w:t xml:space="preserve"> </w:t>
-      </w:r>
-      <w:r>
-        <w:tab/>
-      </w:r>
-      <w:bookmarkStart w:id="42" w:name="_Toc385214167"/>
-      <w:r>
-        <w:t>Command formats</w:t>
-      </w:r>
-      <w:r>
-        <w:t xml:space="preserve"> explanation</w:t>
-      </w:r>
+    </w:p>
+    <w:p>
+      <w:pPr>
+        <w:jc w:val="both"/>
+      </w:pPr>
+      <w:r>
+        <w:t>The commands will be explained in the following manner:</w:t>
+      </w:r>
+    </w:p>
+    <w:p>
+      <w:pPr>
+        <w:pStyle w:val="Heading3"/>
+        <w:jc w:val="both"/>
+      </w:pPr>
+      <w:bookmarkStart w:id="42" w:name="h.389k9s1m64kw" w:colFirst="0" w:colLast="0"/>
+      <w:bookmarkStart w:id="43" w:name="_Toc385214168"/>
       <w:bookmarkEnd w:id="42"/>
-    </w:p>
-    <w:p>
-      <w:pPr>
-        <w:jc w:val="both"/>
-      </w:pPr>
-      <w:r>
-        <w:t>The commands will be explained in the following manner:</w:t>
-      </w:r>
-    </w:p>
-    <w:p>
-      <w:pPr>
-        <w:pStyle w:val="Heading3"/>
-        <w:jc w:val="both"/>
-      </w:pPr>
-      <w:bookmarkStart w:id="43" w:name="h.389k9s1m64kw" w:colFirst="0" w:colLast="0"/>
-      <w:bookmarkStart w:id="44" w:name="_Toc385214168"/>
+      <w:r>
+        <w:t>Format</w:t>
+      </w:r>
       <w:bookmarkEnd w:id="43"/>
-      <w:r>
-        <w:t>Format</w:t>
-      </w:r>
-      <w:bookmarkEnd w:id="44"/>
     </w:p>
     <w:p>
       <w:pPr>
@@ -4455,13 +4453,13 @@
         <w:pStyle w:val="Heading3"/>
         <w:jc w:val="both"/>
       </w:pPr>
-      <w:bookmarkStart w:id="45" w:name="h.8aqkz3paz4o0" w:colFirst="0" w:colLast="0"/>
-      <w:bookmarkStart w:id="46" w:name="_Toc385214169"/>
+      <w:bookmarkStart w:id="44" w:name="h.8aqkz3paz4o0" w:colFirst="0" w:colLast="0"/>
+      <w:bookmarkStart w:id="45" w:name="_Toc385214169"/>
+      <w:bookmarkEnd w:id="44"/>
+      <w:r>
+        <w:t>Description</w:t>
+      </w:r>
       <w:bookmarkEnd w:id="45"/>
-      <w:r>
-        <w:t>Description</w:t>
-      </w:r>
-      <w:bookmarkEnd w:id="46"/>
     </w:p>
     <w:p>
       <w:pPr>
@@ -4482,13 +4480,13 @@
         <w:pStyle w:val="Heading3"/>
         <w:jc w:val="both"/>
       </w:pPr>
-      <w:bookmarkStart w:id="47" w:name="h.1u07ow1rbwyv" w:colFirst="0" w:colLast="0"/>
-      <w:bookmarkStart w:id="48" w:name="_Toc385214170"/>
+      <w:bookmarkStart w:id="46" w:name="h.1u07ow1rbwyv" w:colFirst="0" w:colLast="0"/>
+      <w:bookmarkStart w:id="47" w:name="_Toc385214170"/>
+      <w:bookmarkEnd w:id="46"/>
+      <w:r>
+        <w:t>Synonyms</w:t>
+      </w:r>
       <w:bookmarkEnd w:id="47"/>
-      <w:r>
-        <w:t>Synonyms</w:t>
-      </w:r>
-      <w:bookmarkEnd w:id="48"/>
     </w:p>
     <w:p>
       <w:pPr>
@@ -4509,13 +4507,13 @@
         <w:pStyle w:val="Heading3"/>
         <w:jc w:val="both"/>
       </w:pPr>
-      <w:bookmarkStart w:id="49" w:name="h.kwmlo2zdtway" w:colFirst="0" w:colLast="0"/>
-      <w:bookmarkStart w:id="50" w:name="_Toc385214171"/>
+      <w:bookmarkStart w:id="48" w:name="h.kwmlo2zdtway" w:colFirst="0" w:colLast="0"/>
+      <w:bookmarkStart w:id="49" w:name="_Toc385214171"/>
+      <w:bookmarkEnd w:id="48"/>
+      <w:r>
+        <w:t>Examples</w:t>
+      </w:r>
       <w:bookmarkEnd w:id="49"/>
-      <w:r>
-        <w:t>Examples</w:t>
-      </w:r>
-      <w:bookmarkEnd w:id="50"/>
     </w:p>
     <w:p>
       <w:pPr>
@@ -4542,23 +4540,23 @@
         <w:pStyle w:val="Heading2"/>
         <w:jc w:val="both"/>
       </w:pPr>
-      <w:bookmarkStart w:id="51" w:name="h.5j9lz4c2zunx" w:colFirst="0" w:colLast="0"/>
+      <w:bookmarkStart w:id="50" w:name="h.5j9lz4c2zunx" w:colFirst="0" w:colLast="0"/>
+      <w:bookmarkEnd w:id="50"/>
+      <w:r>
+        <w:t xml:space="preserve"> </w:t>
+      </w:r>
+      <w:r>
+        <w:tab/>
+      </w:r>
+      <w:bookmarkStart w:id="51" w:name="_Toc385214172"/>
+      <w:r>
+        <w:t xml:space="preserve">Valid </w:t>
+      </w:r>
+      <w:proofErr w:type="spellStart"/>
+      <w:r>
+        <w:t>datetimes</w:t>
+      </w:r>
       <w:bookmarkEnd w:id="51"/>
-      <w:r>
-        <w:t xml:space="preserve"> </w:t>
-      </w:r>
-      <w:r>
-        <w:tab/>
-      </w:r>
-      <w:bookmarkStart w:id="52" w:name="_Toc385214172"/>
-      <w:r>
-        <w:t xml:space="preserve">Valid </w:t>
-      </w:r>
-      <w:proofErr w:type="spellStart"/>
-      <w:r>
-        <w:t>datetimes</w:t>
-      </w:r>
-      <w:bookmarkEnd w:id="52"/>
       <w:proofErr w:type="spellEnd"/>
     </w:p>
     <w:p>
@@ -4729,8 +4727,8 @@
         <w:pStyle w:val="Heading2"/>
         <w:jc w:val="both"/>
       </w:pPr>
-      <w:bookmarkStart w:id="53" w:name="h.1dkd63fhmkgi" w:colFirst="0" w:colLast="0"/>
-      <w:bookmarkEnd w:id="53"/>
+      <w:bookmarkStart w:id="52" w:name="h.1dkd63fhmkgi" w:colFirst="0" w:colLast="0"/>
+      <w:bookmarkEnd w:id="52"/>
       <w:r>
         <w:lastRenderedPageBreak/>
         <w:t xml:space="preserve"> </w:t>
@@ -4738,7 +4736,7 @@
       <w:r>
         <w:tab/>
       </w:r>
-      <w:bookmarkStart w:id="54" w:name="_Toc385214173"/>
+      <w:bookmarkStart w:id="53" w:name="_Toc385214173"/>
       <w:proofErr w:type="spellStart"/>
       <w:r>
         <w:t>Color</w:t>
@@ -4747,74 +4745,74 @@
       <w:r>
         <w:t xml:space="preserve"> coded commands</w:t>
       </w:r>
+      <w:bookmarkEnd w:id="53"/>
+    </w:p>
+    <w:p>
+      <w:pPr>
+        <w:jc w:val="both"/>
+      </w:pPr>
+      <w:r>
+        <w:rPr>
+          <w:b/>
+        </w:rPr>
+        <w:t xml:space="preserve">If any text is going to be treated as meaning as part of a command, it will be highlighted in a different </w:t>
+      </w:r>
+      <w:proofErr w:type="spellStart"/>
+      <w:r>
+        <w:rPr>
+          <w:b/>
+        </w:rPr>
+        <w:t>color</w:t>
+      </w:r>
+      <w:proofErr w:type="spellEnd"/>
+      <w:r>
+        <w:rPr>
+          <w:b/>
+        </w:rPr>
+        <w:t>.</w:t>
+      </w:r>
+      <w:r>
+        <w:t xml:space="preserve"> If you do not intend to use the text as part of a command you can escape the text by </w:t>
+      </w:r>
+      <w:r>
+        <w:rPr>
+          <w:u w:val="single"/>
+        </w:rPr>
+        <w:t>prepending a backslash</w:t>
+      </w:r>
+      <w:r>
+        <w:t xml:space="preserve"> before the sequence of characters that normally have meaning in a command. Extraneous whitespace will be trimmed from the command and will not affect how the command works.</w:t>
+      </w:r>
+    </w:p>
+    <w:p>
+      <w:pPr>
+        <w:jc w:val="both"/>
+      </w:pPr>
+    </w:p>
+    <w:p>
+      <w:pPr>
+        <w:pStyle w:val="Heading2"/>
+        <w:jc w:val="both"/>
+      </w:pPr>
+      <w:bookmarkStart w:id="54" w:name="h.be77x4tdqugo" w:colFirst="0" w:colLast="0"/>
       <w:bookmarkEnd w:id="54"/>
-    </w:p>
-    <w:p>
-      <w:pPr>
-        <w:jc w:val="both"/>
-      </w:pPr>
-      <w:r>
-        <w:rPr>
-          <w:b/>
-        </w:rPr>
-        <w:t xml:space="preserve">If any text is going to be treated as meaning as part of a command, it will be highlighted in a different </w:t>
-      </w:r>
-      <w:proofErr w:type="spellStart"/>
-      <w:r>
-        <w:rPr>
-          <w:b/>
-        </w:rPr>
-        <w:t>color</w:t>
-      </w:r>
-      <w:proofErr w:type="spellEnd"/>
-      <w:r>
-        <w:rPr>
-          <w:b/>
-        </w:rPr>
-        <w:t>.</w:t>
-      </w:r>
-      <w:r>
-        <w:t xml:space="preserve"> If you do not intend to use the text as part of a command you can escape the text by </w:t>
-      </w:r>
-      <w:r>
-        <w:rPr>
-          <w:u w:val="single"/>
-        </w:rPr>
-        <w:t>prepending a backslash</w:t>
-      </w:r>
-      <w:r>
-        <w:t xml:space="preserve"> before the sequence of characters that normally have meaning in a command. Extraneous whitespace will be trimmed from the command and will not affect how the command works.</w:t>
-      </w:r>
-    </w:p>
-    <w:p>
-      <w:pPr>
-        <w:jc w:val="both"/>
-      </w:pPr>
-    </w:p>
-    <w:p>
-      <w:pPr>
-        <w:pStyle w:val="Heading2"/>
-        <w:jc w:val="both"/>
-      </w:pPr>
-      <w:bookmarkStart w:id="55" w:name="h.be77x4tdqugo" w:colFirst="0" w:colLast="0"/>
+      <w:r>
+        <w:t xml:space="preserve"> </w:t>
+      </w:r>
+      <w:r>
+        <w:tab/>
+      </w:r>
+      <w:bookmarkStart w:id="55" w:name="_Toc385214174"/>
+      <w:r>
+        <w:t>1.</w:t>
+      </w:r>
+      <w:r>
+        <w:t xml:space="preserve"> </w:t>
+      </w:r>
+      <w:r>
+        <w:t xml:space="preserve"> Show or find tasks</w:t>
+      </w:r>
       <w:bookmarkEnd w:id="55"/>
-      <w:r>
-        <w:t xml:space="preserve"> </w:t>
-      </w:r>
-      <w:r>
-        <w:tab/>
-      </w:r>
-      <w:bookmarkStart w:id="56" w:name="_Toc385214174"/>
-      <w:r>
-        <w:t>1.</w:t>
-      </w:r>
-      <w:r>
-        <w:t xml:space="preserve"> </w:t>
-      </w:r>
-      <w:r>
-        <w:t xml:space="preserve"> Show or find tasks</w:t>
-      </w:r>
-      <w:bookmarkEnd w:id="56"/>
     </w:p>
     <w:p>
       <w:pPr>
@@ -5231,25 +5229,25 @@
         <w:pStyle w:val="Heading2"/>
         <w:jc w:val="both"/>
       </w:pPr>
-      <w:bookmarkStart w:id="57" w:name="h.3smx48hjpw5a" w:colFirst="0" w:colLast="0"/>
+      <w:bookmarkStart w:id="56" w:name="h.3smx48hjpw5a" w:colFirst="0" w:colLast="0"/>
+      <w:bookmarkEnd w:id="56"/>
+      <w:r>
+        <w:t xml:space="preserve"> </w:t>
+      </w:r>
+      <w:r>
+        <w:tab/>
+      </w:r>
+      <w:bookmarkStart w:id="57" w:name="_Toc385214175"/>
+      <w:r>
+        <w:t xml:space="preserve">2. </w:t>
+      </w:r>
+      <w:r>
+        <w:t xml:space="preserve"> </w:t>
+      </w:r>
+      <w:r>
+        <w:t>Add a task</w:t>
+      </w:r>
       <w:bookmarkEnd w:id="57"/>
-      <w:r>
-        <w:t xml:space="preserve"> </w:t>
-      </w:r>
-      <w:r>
-        <w:tab/>
-      </w:r>
-      <w:bookmarkStart w:id="58" w:name="_Toc385214175"/>
-      <w:r>
-        <w:t xml:space="preserve">2. </w:t>
-      </w:r>
-      <w:r>
-        <w:t xml:space="preserve"> </w:t>
-      </w:r>
-      <w:r>
-        <w:t>Add a task</w:t>
-      </w:r>
-      <w:bookmarkEnd w:id="58"/>
     </w:p>
     <w:p>
       <w:pPr>
@@ -5682,6 +5680,14 @@
         </w:rPr>
         <w:t>add = a, create</w:t>
       </w:r>
+      <w:r>
+        <w:rPr>
+          <w:rFonts w:ascii="Consolas" w:eastAsia="Consolas" w:hAnsi="Consolas" w:cs="Consolas"/>
+        </w:rPr>
+        <w:t>, do</w:t>
+      </w:r>
+      <w:bookmarkStart w:id="58" w:name="_GoBack"/>
+      <w:bookmarkEnd w:id="58"/>
     </w:p>
     <w:p>
       <w:pPr>
@@ -10655,7 +10661,7 @@
           <w:rPr>
             <w:noProof/>
           </w:rPr>
-          <w:t>21</w:t>
+          <w:t>8</w:t>
         </w:r>
         <w:r>
           <w:rPr>
@@ -10732,7 +10738,7 @@
         <v:path o:extrusionok="f" gradientshapeok="t" o:connecttype="rect"/>
         <o:lock v:ext="edit" aspectratio="t"/>
       </v:shapetype>
-      <v:shape id="_x0000_i1123" type="#_x0000_t75" style="width:11.25pt;height:11.25pt" o:bullet="t">
+      <v:shape id="_x0000_i1027" type="#_x0000_t75" style="width:11.25pt;height:11.25pt" o:bullet="t">
         <v:imagedata r:id="rId1" o:title="mso1E82"/>
       </v:shape>
     </w:pict>
@@ -16568,7 +16574,7 @@
 </file>
 
 <file path=customXml/itemProps1.xml><?xml version="1.0" encoding="utf-8"?>
-<ds:datastoreItem xmlns:ds="http://schemas.openxmlformats.org/officeDocument/2006/customXml" ds:itemID="{E74AA698-6173-4424-8CC6-2FB2933D1E7F}">
+<ds:datastoreItem xmlns:ds="http://schemas.openxmlformats.org/officeDocument/2006/customXml" ds:itemID="{F43A20D2-4073-420A-989A-23FD7CEA2A8F}">
   <ds:schemaRefs>
     <ds:schemaRef ds:uri="http://schemas.openxmlformats.org/officeDocument/2006/bibliography"/>
   </ds:schemaRefs>

</xml_diff>